<commit_message>
Updated the help for how to update config.properties
</commit_message>
<xml_diff>
--- a/Help.docx
+++ b/Help.docx
@@ -18,6 +18,338 @@
       </w:r>
     </w:p>
     <w:p>
+      <w:r>
+        <w:rPr>
+          <w:b/>
+        </w:rPr>
+        <w:t xml:space="preserve">Note: </w:t>
+      </w:r>
+      <w:r>
+        <w:t xml:space="preserve">Before running the test run the application and update the </w:t>
+      </w:r>
+      <w:proofErr w:type="spellStart"/>
+      <w:r>
+        <w:t>url</w:t>
+      </w:r>
+      <w:proofErr w:type="spellEnd"/>
+      <w:r>
+        <w:t xml:space="preserve"> and port in the </w:t>
+      </w:r>
+      <w:proofErr w:type="spellStart"/>
+      <w:r>
+        <w:t>config</w:t>
+      </w:r>
+      <w:proofErr w:type="spellEnd"/>
+      <w:r>
+        <w:t xml:space="preserve"> file</w:t>
+      </w:r>
+    </w:p>
+    <w:p>
+      <w:r>
+        <w:t xml:space="preserve">If you want to launch app with different username/password, then update the username/password properties of the </w:t>
+      </w:r>
+      <w:proofErr w:type="spellStart"/>
+      <w:r>
+        <w:t>config</w:t>
+      </w:r>
+      <w:proofErr w:type="spellEnd"/>
+      <w:r>
+        <w:t xml:space="preserve"> file</w:t>
+      </w:r>
+    </w:p>
+    <w:p>
+      <w:r>
+        <w:rPr>
+          <w:b/>
+        </w:rPr>
+        <w:t xml:space="preserve">Location of the </w:t>
+      </w:r>
+      <w:proofErr w:type="spellStart"/>
+      <w:r>
+        <w:rPr>
+          <w:b/>
+        </w:rPr>
+        <w:t>config</w:t>
+      </w:r>
+      <w:proofErr w:type="spellEnd"/>
+      <w:r>
+        <w:rPr>
+          <w:b/>
+        </w:rPr>
+        <w:t xml:space="preserve"> file: </w:t>
+      </w:r>
+      <w:r>
+        <w:t>.\</w:t>
+      </w:r>
+      <w:proofErr w:type="spellStart"/>
+      <w:r>
+        <w:t>src</w:t>
+      </w:r>
+      <w:proofErr w:type="spellEnd"/>
+      <w:r>
+        <w:t>\main\resources\</w:t>
+      </w:r>
+      <w:proofErr w:type="spellStart"/>
+      <w:r>
+        <w:t>config.properties</w:t>
+      </w:r>
+      <w:proofErr w:type="spellEnd"/>
+    </w:p>
+    <w:p>
+      <w:r>
+        <w:t xml:space="preserve">Example: </w:t>
+      </w:r>
+    </w:p>
+    <w:p>
+      <w:r>
+        <w:rPr>
+          <w:i/>
+          <w:iCs/>
+        </w:rPr>
+        <w:t># Application Configuration</w:t>
+      </w:r>
+      <w:r>
+        <w:rPr>
+          <w:i/>
+          <w:iCs/>
+        </w:rPr>
+        <w:t xml:space="preserve"> </w:t>
+      </w:r>
+      <w:r>
+        <w:rPr>
+          <w:i/>
+          <w:iCs/>
+        </w:rPr>
+        <w:br/>
+      </w:r>
+      <w:proofErr w:type="spellStart"/>
+      <w:r>
+        <w:rPr>
+          <w:b/>
+          <w:bCs/>
+          <w:highlight w:val="yellow"/>
+        </w:rPr>
+        <w:t>baseurl</w:t>
+      </w:r>
+      <w:proofErr w:type="spellEnd"/>
+      <w:r>
+        <w:rPr>
+          <w:b/>
+          <w:bCs/>
+          <w:highlight w:val="yellow"/>
+        </w:rPr>
+        <w:t xml:space="preserve"> </w:t>
+      </w:r>
+      <w:r>
+        <w:rPr>
+          <w:highlight w:val="yellow"/>
+        </w:rPr>
+        <w:t xml:space="preserve">= </w:t>
+      </w:r>
+      <w:r>
+        <w:rPr>
+          <w:b/>
+          <w:bCs/>
+          <w:highlight w:val="yellow"/>
+        </w:rPr>
+        <w:t>http://192.168.201.2</w:t>
+      </w:r>
+      <w:bookmarkStart w:id="0" w:name="_GoBack"/>
+      <w:bookmarkEnd w:id="0"/>
+      <w:r>
+        <w:rPr>
+          <w:b/>
+          <w:bCs/>
+          <w:highlight w:val="yellow"/>
+        </w:rPr>
+        <w:br/>
+        <w:t xml:space="preserve">port </w:t>
+      </w:r>
+      <w:r>
+        <w:rPr>
+          <w:highlight w:val="yellow"/>
+        </w:rPr>
+        <w:t xml:space="preserve">= </w:t>
+      </w:r>
+      <w:r>
+        <w:rPr>
+          <w:b/>
+          <w:bCs/>
+          <w:highlight w:val="yellow"/>
+        </w:rPr>
+        <w:t>8080</w:t>
+      </w:r>
+      <w:r>
+        <w:rPr>
+          <w:b/>
+          <w:bCs/>
+        </w:rPr>
+        <w:br/>
+        <w:t xml:space="preserve">driver.name </w:t>
+      </w:r>
+      <w:r>
+        <w:t xml:space="preserve">= </w:t>
+      </w:r>
+      <w:proofErr w:type="spellStart"/>
+      <w:r>
+        <w:rPr>
+          <w:b/>
+          <w:bCs/>
+        </w:rPr>
+        <w:t>chromeDriver</w:t>
+      </w:r>
+      <w:proofErr w:type="spellEnd"/>
+      <w:r>
+        <w:rPr>
+          <w:b/>
+          <w:bCs/>
+        </w:rPr>
+        <w:br/>
+      </w:r>
+      <w:proofErr w:type="spellStart"/>
+      <w:r>
+        <w:rPr>
+          <w:b/>
+          <w:bCs/>
+        </w:rPr>
+        <w:t>webdriver.chrome.driver</w:t>
+      </w:r>
+      <w:proofErr w:type="spellEnd"/>
+      <w:r>
+        <w:rPr>
+          <w:b/>
+          <w:bCs/>
+        </w:rPr>
+        <w:t xml:space="preserve"> </w:t>
+      </w:r>
+      <w:r>
+        <w:t xml:space="preserve">= </w:t>
+      </w:r>
+      <w:proofErr w:type="spellStart"/>
+      <w:r>
+        <w:rPr>
+          <w:b/>
+          <w:bCs/>
+        </w:rPr>
+        <w:t>src</w:t>
+      </w:r>
+      <w:proofErr w:type="spellEnd"/>
+      <w:r>
+        <w:rPr>
+          <w:b/>
+          <w:bCs/>
+        </w:rPr>
+        <w:t>/main/resources/drivers/chromedriver.exe</w:t>
+      </w:r>
+      <w:r>
+        <w:rPr>
+          <w:b/>
+          <w:bCs/>
+        </w:rPr>
+        <w:br/>
+      </w:r>
+      <w:proofErr w:type="spellStart"/>
+      <w:r>
+        <w:rPr>
+          <w:b/>
+          <w:bCs/>
+        </w:rPr>
+        <w:t>selenium.wait.timeout</w:t>
+      </w:r>
+      <w:proofErr w:type="spellEnd"/>
+      <w:r>
+        <w:rPr>
+          <w:b/>
+          <w:bCs/>
+        </w:rPr>
+        <w:t xml:space="preserve"> </w:t>
+      </w:r>
+      <w:r>
+        <w:t xml:space="preserve">= </w:t>
+      </w:r>
+      <w:r>
+        <w:rPr>
+          <w:b/>
+          <w:bCs/>
+        </w:rPr>
+        <w:t>20</w:t>
+      </w:r>
+      <w:r>
+        <w:rPr>
+          <w:b/>
+          <w:bCs/>
+        </w:rPr>
+        <w:br/>
+      </w:r>
+      <w:r>
+        <w:rPr>
+          <w:b/>
+          <w:bCs/>
+        </w:rPr>
+        <w:br/>
+      </w:r>
+      <w:r>
+        <w:rPr>
+          <w:i/>
+          <w:iCs/>
+        </w:rPr>
+        <w:t># Login Credentials</w:t>
+      </w:r>
+      <w:r>
+        <w:rPr>
+          <w:i/>
+          <w:iCs/>
+        </w:rPr>
+        <w:br/>
+      </w:r>
+      <w:r>
+        <w:rPr>
+          <w:b/>
+          <w:bCs/>
+          <w:highlight w:val="yellow"/>
+        </w:rPr>
+        <w:t xml:space="preserve">username </w:t>
+      </w:r>
+      <w:r>
+        <w:rPr>
+          <w:highlight w:val="yellow"/>
+        </w:rPr>
+        <w:t xml:space="preserve">= </w:t>
+      </w:r>
+      <w:r>
+        <w:rPr>
+          <w:b/>
+          <w:bCs/>
+          <w:highlight w:val="yellow"/>
+        </w:rPr>
+        <w:t>admin</w:t>
+      </w:r>
+      <w:r>
+        <w:rPr>
+          <w:b/>
+          <w:bCs/>
+          <w:highlight w:val="yellow"/>
+        </w:rPr>
+        <w:br/>
+        <w:t xml:space="preserve">password </w:t>
+      </w:r>
+      <w:r>
+        <w:rPr>
+          <w:highlight w:val="yellow"/>
+        </w:rPr>
+        <w:t xml:space="preserve">= </w:t>
+      </w:r>
+      <w:r>
+        <w:rPr>
+          <w:b/>
+          <w:bCs/>
+          <w:highlight w:val="yellow"/>
+        </w:rPr>
+        <w:t>admin</w:t>
+      </w:r>
+    </w:p>
+    <w:p/>
+    <w:p>
       <w:pPr>
         <w:rPr>
           <w:b/>
@@ -30,8 +362,29 @@
         <w:t xml:space="preserve">Java- Test File Location : </w:t>
       </w:r>
       <w:r>
-        <w:t>. \src\test\java\com\snow\gk\GurukulaTest</w:t>
-      </w:r>
+        <w:t>. \</w:t>
+      </w:r>
+      <w:proofErr w:type="spellStart"/>
+      <w:r>
+        <w:t>src</w:t>
+      </w:r>
+      <w:proofErr w:type="spellEnd"/>
+      <w:r>
+        <w:t>\test\java\com\snow\</w:t>
+      </w:r>
+      <w:proofErr w:type="spellStart"/>
+      <w:r>
+        <w:t>gk</w:t>
+      </w:r>
+      <w:proofErr w:type="spellEnd"/>
+      <w:r>
+        <w:t>\</w:t>
+      </w:r>
+      <w:proofErr w:type="spellStart"/>
+      <w:r>
+        <w:t>GurukulaTest</w:t>
+      </w:r>
+      <w:proofErr w:type="spellEnd"/>
     </w:p>
     <w:p>
       <w:pPr>
@@ -67,7 +420,23 @@
         </w:numPr>
       </w:pPr>
       <w:r>
-        <w:t>Right click on the test you want to run, select Run ‘createBranch’. This will run the createBranch() test. Similar way you can run the test displayed in the above file</w:t>
+        <w:t>Right click on the test you want to run, select Run ‘</w:t>
+      </w:r>
+      <w:proofErr w:type="spellStart"/>
+      <w:r>
+        <w:t>createBranch</w:t>
+      </w:r>
+      <w:proofErr w:type="spellEnd"/>
+      <w:r>
+        <w:t xml:space="preserve">’. This will run the </w:t>
+      </w:r>
+      <w:proofErr w:type="spellStart"/>
+      <w:r>
+        <w:t>createBranch</w:t>
+      </w:r>
+      <w:proofErr w:type="spellEnd"/>
+      <w:r>
+        <w:t>() test. Similar way you can run the test displayed in the above file</w:t>
       </w:r>
     </w:p>
     <w:p>
@@ -137,24 +506,21 @@
           <w:b/>
         </w:rPr>
       </w:pPr>
+      <w:proofErr w:type="spellStart"/>
       <w:r>
         <w:rPr>
           <w:b/>
         </w:rPr>
         <w:t>LogReports</w:t>
       </w:r>
+      <w:proofErr w:type="spellEnd"/>
     </w:p>
     <w:p>
       <w:r>
         <w:t>Log file are generated in the given folder</w:t>
       </w:r>
       <w:r>
-        <w:t xml:space="preserve"> accordin</w:t>
-      </w:r>
-      <w:bookmarkStart w:id="0" w:name="_GoBack"/>
-      <w:bookmarkEnd w:id="0"/>
-      <w:r>
-        <w:t>g to timestamp</w:t>
+        <w:t xml:space="preserve"> according to timestamp</w:t>
       </w:r>
     </w:p>
     <w:p>
@@ -206,9 +572,11 @@
       <w:r>
         <w:t>created using the method(</w:t>
       </w:r>
+      <w:proofErr w:type="spellStart"/>
       <w:r>
         <w:t>testDataForCreateStaff</w:t>
       </w:r>
+      <w:proofErr w:type="spellEnd"/>
       <w:r>
         <w:t>)</w:t>
       </w:r>
@@ -229,9 +597,11 @@
       <w:r>
         <w:t xml:space="preserve"> Creates branch with the bean value which has been created using the method(</w:t>
       </w:r>
+      <w:proofErr w:type="spellStart"/>
       <w:r>
         <w:t>testDataForCreateStaff</w:t>
       </w:r>
+      <w:proofErr w:type="spellEnd"/>
       <w:r>
         <w:t>)</w:t>
       </w:r>
@@ -315,75 +685,238 @@
         <w:rPr>
           <w:b/>
         </w:rPr>
+        <w:t>Login with Invalid Credentials</w:t>
+      </w:r>
+      <w:r>
+        <w:t>: Login the app with invalid credentials and test whether the appropriate error message  are displayed.</w:t>
+      </w:r>
+    </w:p>
+    <w:p>
+      <w:r>
+        <w:rPr>
+          <w:b/>
+        </w:rPr>
+        <w:t>Update Password:</w:t>
+      </w:r>
+      <w:r>
+        <w:t xml:space="preserve"> This test try to update the password for the admin, but this functionality is not working. Since the test will fail </w:t>
+      </w:r>
+    </w:p>
+    <w:p>
+      <w:r>
+        <w:rPr>
+          <w:b/>
+        </w:rPr>
+        <w:t>Edit Account Settings:</w:t>
+      </w:r>
+      <w:r>
+        <w:t xml:space="preserve"> Test tries to update the settings of the user which by updating the email, </w:t>
+      </w:r>
+      <w:proofErr w:type="spellStart"/>
+      <w:r>
+        <w:t>firstname</w:t>
+      </w:r>
+      <w:proofErr w:type="spellEnd"/>
+      <w:r>
+        <w:t xml:space="preserve">, </w:t>
+      </w:r>
+      <w:proofErr w:type="spellStart"/>
+      <w:r>
+        <w:t>lastname</w:t>
+      </w:r>
+      <w:proofErr w:type="spellEnd"/>
+      <w:r>
+        <w:t xml:space="preserve"> etc. Since this is not working for admin. This </w:t>
+      </w:r>
+      <w:proofErr w:type="spellStart"/>
+      <w:r>
+        <w:t>tc</w:t>
+      </w:r>
+      <w:proofErr w:type="spellEnd"/>
+      <w:r>
+        <w:t xml:space="preserve"> also fails</w:t>
+      </w:r>
+    </w:p>
+    <w:p>
+      <w:pPr>
+        <w:rPr>
+          <w:b/>
+        </w:rPr>
+      </w:pPr>
+    </w:p>
+    <w:p>
+      <w:pPr>
+        <w:rPr>
+          <w:b/>
+        </w:rPr>
+      </w:pPr>
+    </w:p>
+    <w:p>
+      <w:pPr>
+        <w:rPr>
+          <w:b/>
+          <w:u w:val="single"/>
+        </w:rPr>
+      </w:pPr>
+      <w:r>
+        <w:rPr>
+          <w:b/>
+          <w:u w:val="single"/>
+        </w:rPr>
+        <w:t>About Framework:</w:t>
+      </w:r>
+    </w:p>
+    <w:p>
+      <w:pPr>
+        <w:rPr>
+          <w:b/>
+        </w:rPr>
+      </w:pPr>
+      <w:r>
+        <w:rPr>
+          <w:b/>
+        </w:rPr>
+        <w:t>Elements:</w:t>
+      </w:r>
+    </w:p>
+    <w:p>
+      <w:pPr>
+        <w:ind w:left="720"/>
+        <w:rPr>
+          <w:rFonts w:ascii="Segoe UI" w:hAnsi="Segoe UI" w:cs="Segoe UI"/>
+        </w:rPr>
+      </w:pPr>
+      <w:r>
+        <w:rPr>
+          <w:rFonts w:ascii="Segoe UI" w:hAnsi="Segoe UI" w:cs="Segoe UI"/>
+        </w:rPr>
+        <w:t xml:space="preserve">Elements are the segregated based on the </w:t>
+      </w:r>
+      <w:proofErr w:type="spellStart"/>
+      <w:r>
+        <w:rPr>
+          <w:rFonts w:ascii="Segoe UI" w:hAnsi="Segoe UI" w:cs="Segoe UI"/>
+        </w:rPr>
+        <w:t>ui</w:t>
+      </w:r>
+      <w:proofErr w:type="spellEnd"/>
+      <w:r>
+        <w:rPr>
+          <w:rFonts w:ascii="Segoe UI" w:hAnsi="Segoe UI" w:cs="Segoe UI"/>
+        </w:rPr>
+        <w:t xml:space="preserve">, which user see in the webpage (e.g. Button, </w:t>
+      </w:r>
+      <w:r>
+        <w:rPr>
+          <w:rFonts w:ascii="Segoe UI" w:hAnsi="Segoe UI" w:cs="Segoe UI"/>
+        </w:rPr>
+        <w:t xml:space="preserve">Table, </w:t>
+      </w:r>
+      <w:proofErr w:type="spellStart"/>
+      <w:r>
+        <w:rPr>
+          <w:rFonts w:ascii="Segoe UI" w:hAnsi="Segoe UI" w:cs="Segoe UI"/>
+        </w:rPr>
+        <w:t>TextField</w:t>
+      </w:r>
+      <w:proofErr w:type="spellEnd"/>
+      <w:r>
+        <w:rPr>
+          <w:rFonts w:ascii="Segoe UI" w:hAnsi="Segoe UI" w:cs="Segoe UI"/>
+        </w:rPr>
+        <w:t xml:space="preserve"> etc.</w:t>
+      </w:r>
+      <w:r>
+        <w:rPr>
+          <w:rFonts w:ascii="Segoe UI" w:hAnsi="Segoe UI" w:cs="Segoe UI"/>
+        </w:rPr>
+        <w:t xml:space="preserve">). Each element has their own interface and implementation part, which will be discussed below. All these elements has a super interface and its implementation class which are </w:t>
+      </w:r>
+      <w:proofErr w:type="spellStart"/>
+      <w:r>
+        <w:rPr>
+          <w:rFonts w:ascii="Segoe UI" w:hAnsi="Segoe UI" w:cs="Segoe UI"/>
+        </w:rPr>
+        <w:t>IElement</w:t>
+      </w:r>
+      <w:proofErr w:type="spellEnd"/>
+      <w:r>
+        <w:rPr>
+          <w:rFonts w:ascii="Segoe UI" w:hAnsi="Segoe UI" w:cs="Segoe UI"/>
+        </w:rPr>
+        <w:t xml:space="preserve"> and Element. </w:t>
+      </w:r>
+    </w:p>
+    <w:p>
+      <w:pPr>
+        <w:ind w:left="720"/>
+        <w:rPr>
+          <w:rFonts w:ascii="Segoe UI" w:hAnsi="Segoe UI" w:cs="Segoe UI"/>
+        </w:rPr>
+      </w:pPr>
+      <w:r>
+        <w:rPr>
+          <w:rFonts w:ascii="Segoe UI" w:hAnsi="Segoe UI" w:cs="Segoe UI"/>
+        </w:rPr>
+        <w:t xml:space="preserve">Any interface which is to be created should extend </w:t>
+      </w:r>
+      <w:proofErr w:type="spellStart"/>
+      <w:r>
+        <w:rPr>
+          <w:rFonts w:ascii="Segoe UI" w:hAnsi="Segoe UI" w:cs="Segoe UI"/>
+        </w:rPr>
+        <w:t>IElement</w:t>
+      </w:r>
+      <w:proofErr w:type="spellEnd"/>
+      <w:r>
+        <w:rPr>
+          <w:rFonts w:ascii="Segoe UI" w:hAnsi="Segoe UI" w:cs="Segoe UI"/>
+        </w:rPr>
+        <w:t xml:space="preserve">, and implementation class should extend Element class. </w:t>
+      </w:r>
+    </w:p>
+    <w:p>
+      <w:pPr>
+        <w:rPr>
+          <w:b/>
+        </w:rPr>
+      </w:pPr>
+      <w:proofErr w:type="spellStart"/>
+      <w:r>
+        <w:rPr>
+          <w:b/>
+        </w:rPr>
+        <w:t>IElements</w:t>
+      </w:r>
+      <w:proofErr w:type="spellEnd"/>
+      <w:r>
+        <w:rPr>
+          <w:b/>
+        </w:rPr>
+        <w:t xml:space="preserve"> &amp; Element</w:t>
+      </w:r>
+    </w:p>
+    <w:p>
+      <w:pPr>
+        <w:ind w:left="720"/>
+        <w:rPr>
+          <w:rFonts w:ascii="Segoe UI" w:hAnsi="Segoe UI" w:cs="Segoe UI"/>
+        </w:rPr>
+      </w:pPr>
+      <w:proofErr w:type="spellStart"/>
+      <w:r>
+        <w:rPr>
+          <w:rFonts w:ascii="Segoe UI" w:hAnsi="Segoe UI" w:cs="Segoe UI"/>
+        </w:rPr>
         <w:lastRenderedPageBreak/>
-        <w:t>Login with Invalid Credentials</w:t>
-      </w:r>
-      <w:r>
-        <w:t>: Login the app with invalid credentials and test whether the appropriate error message  are displayed.</w:t>
-      </w:r>
-    </w:p>
-    <w:p>
-      <w:r>
-        <w:rPr>
-          <w:b/>
-        </w:rPr>
-        <w:t>Update Password:</w:t>
-      </w:r>
-      <w:r>
-        <w:t xml:space="preserve"> This test try to update the password for the admin, but this functionality is not working. Since the test will fail </w:t>
-      </w:r>
-    </w:p>
-    <w:p>
-      <w:r>
-        <w:rPr>
-          <w:b/>
-        </w:rPr>
-        <w:t>Edit Account Settings:</w:t>
-      </w:r>
-      <w:r>
-        <w:t xml:space="preserve"> Test tries to update the settings of the user which by updating the email, firstname, lastname etc. Since this is not working for admin. This tc also fails</w:t>
-      </w:r>
-    </w:p>
-    <w:p>
-      <w:pPr>
-        <w:rPr>
-          <w:b/>
-        </w:rPr>
-      </w:pPr>
-    </w:p>
-    <w:p>
-      <w:pPr>
-        <w:rPr>
-          <w:b/>
-        </w:rPr>
-      </w:pPr>
-    </w:p>
-    <w:p>
-      <w:pPr>
-        <w:rPr>
-          <w:b/>
-          <w:u w:val="single"/>
-        </w:rPr>
-      </w:pPr>
-      <w:r>
-        <w:rPr>
-          <w:b/>
-          <w:u w:val="single"/>
-        </w:rPr>
-        <w:t>About Framework:</w:t>
-      </w:r>
-    </w:p>
-    <w:p>
-      <w:pPr>
-        <w:rPr>
-          <w:b/>
-        </w:rPr>
-      </w:pPr>
-      <w:r>
-        <w:rPr>
-          <w:b/>
-        </w:rPr>
-        <w:t>Elements:</w:t>
+        <w:t>IElement</w:t>
+      </w:r>
+      <w:proofErr w:type="spellEnd"/>
+      <w:r>
+        <w:rPr>
+          <w:rFonts w:ascii="Segoe UI" w:hAnsi="Segoe UI" w:cs="Segoe UI"/>
+        </w:rPr>
+        <w:t xml:space="preserve"> is an interface which holds all common methods which can be possible, for all elements. So that user need not want to duplicate the methods to all elements. </w:t>
       </w:r>
     </w:p>
     <w:p>
@@ -397,114 +930,85 @@
         <w:rPr>
           <w:rFonts w:ascii="Segoe UI" w:hAnsi="Segoe UI" w:cs="Segoe UI"/>
         </w:rPr>
-        <w:t xml:space="preserve">Elements are the segregated based on the ui, which user see in the webpage (e.g. Button, </w:t>
-      </w:r>
-      <w:r>
-        <w:rPr>
-          <w:rFonts w:ascii="Segoe UI" w:hAnsi="Segoe UI" w:cs="Segoe UI"/>
-        </w:rPr>
-        <w:t>Table, TextField etc.</w:t>
-      </w:r>
-      <w:r>
-        <w:rPr>
-          <w:rFonts w:ascii="Segoe UI" w:hAnsi="Segoe UI" w:cs="Segoe UI"/>
-        </w:rPr>
-        <w:t xml:space="preserve">). Each element has their own interface and implementation part, which will be discussed below. All these elements has a super interface and its implementation class which are IElement and Element. </w:t>
-      </w:r>
-    </w:p>
-    <w:p>
-      <w:pPr>
-        <w:ind w:left="720"/>
-        <w:rPr>
-          <w:rFonts w:ascii="Segoe UI" w:hAnsi="Segoe UI" w:cs="Segoe UI"/>
-        </w:rPr>
-      </w:pPr>
-      <w:r>
-        <w:rPr>
-          <w:rFonts w:ascii="Segoe UI" w:hAnsi="Segoe UI" w:cs="Segoe UI"/>
-        </w:rPr>
-        <w:t xml:space="preserve">Any interface which is to be created should extend IElement, and implementation class should extend Element class. </w:t>
-      </w:r>
-    </w:p>
-    <w:p>
-      <w:pPr>
-        <w:rPr>
-          <w:b/>
-        </w:rPr>
-      </w:pPr>
-      <w:r>
-        <w:rPr>
-          <w:b/>
-        </w:rPr>
-        <w:t>IElements &amp; Element</w:t>
-      </w:r>
-    </w:p>
-    <w:p>
-      <w:pPr>
-        <w:ind w:left="720"/>
-        <w:rPr>
-          <w:rFonts w:ascii="Segoe UI" w:hAnsi="Segoe UI" w:cs="Segoe UI"/>
-        </w:rPr>
-      </w:pPr>
-      <w:r>
-        <w:rPr>
-          <w:rFonts w:ascii="Segoe UI" w:hAnsi="Segoe UI" w:cs="Segoe UI"/>
-        </w:rPr>
-        <w:t xml:space="preserve">IElement is an interface which holds all common methods which can be possible, for all elements. So that user need not want to duplicate the methods to all elements. </w:t>
-      </w:r>
-    </w:p>
-    <w:p>
-      <w:pPr>
-        <w:ind w:left="720"/>
-        <w:rPr>
-          <w:rFonts w:ascii="Segoe UI" w:hAnsi="Segoe UI" w:cs="Segoe UI"/>
-        </w:rPr>
-      </w:pPr>
-      <w:r>
-        <w:rPr>
-          <w:rFonts w:ascii="Segoe UI" w:hAnsi="Segoe UI" w:cs="Segoe UI"/>
-        </w:rPr>
-        <w:t>Element class holds the implementation for the methods described in the IElement interface.</w:t>
-      </w:r>
-    </w:p>
-    <w:p>
-      <w:pPr>
-        <w:rPr>
-          <w:b/>
-        </w:rPr>
-      </w:pPr>
-      <w:r>
-        <w:rPr>
-          <w:b/>
-        </w:rPr>
-        <w:t>DriverSetup:</w:t>
-      </w:r>
-    </w:p>
-    <w:p>
-      <w:pPr>
-        <w:rPr>
-          <w:rFonts w:ascii="Segoe UI" w:hAnsi="Segoe UI" w:cs="Segoe UI"/>
-        </w:rPr>
-      </w:pPr>
-      <w:r>
-        <w:rPr>
-          <w:rFonts w:ascii="Segoe UI" w:hAnsi="Segoe UI" w:cs="Segoe UI"/>
-        </w:rPr>
-        <w:t>Class is static class which helps to initialize driver (e.g.: chrome). For getting the present driver, user can call getDriver method to get the current driver from the thread</w:t>
-      </w:r>
-    </w:p>
-    <w:p>
-      <w:pPr>
-        <w:rPr>
-          <w:b/>
-        </w:rPr>
-      </w:pPr>
+        <w:t xml:space="preserve">Element class holds the implementation for the methods described in the </w:t>
+      </w:r>
+      <w:proofErr w:type="spellStart"/>
+      <w:r>
+        <w:rPr>
+          <w:rFonts w:ascii="Segoe UI" w:hAnsi="Segoe UI" w:cs="Segoe UI"/>
+        </w:rPr>
+        <w:t>IElement</w:t>
+      </w:r>
+      <w:proofErr w:type="spellEnd"/>
+      <w:r>
+        <w:rPr>
+          <w:rFonts w:ascii="Segoe UI" w:hAnsi="Segoe UI" w:cs="Segoe UI"/>
+        </w:rPr>
+        <w:t xml:space="preserve"> interface.</w:t>
+      </w:r>
+    </w:p>
+    <w:p>
+      <w:pPr>
+        <w:rPr>
+          <w:b/>
+        </w:rPr>
+      </w:pPr>
+      <w:proofErr w:type="spellStart"/>
+      <w:r>
+        <w:rPr>
+          <w:b/>
+        </w:rPr>
+        <w:t>DriverSetup</w:t>
+      </w:r>
+      <w:proofErr w:type="spellEnd"/>
+      <w:r>
+        <w:rPr>
+          <w:b/>
+        </w:rPr>
+        <w:t>:</w:t>
+      </w:r>
+    </w:p>
+    <w:p>
+      <w:pPr>
+        <w:rPr>
+          <w:rFonts w:ascii="Segoe UI" w:hAnsi="Segoe UI" w:cs="Segoe UI"/>
+        </w:rPr>
+      </w:pPr>
+      <w:r>
+        <w:rPr>
+          <w:rFonts w:ascii="Segoe UI" w:hAnsi="Segoe UI" w:cs="Segoe UI"/>
+        </w:rPr>
+        <w:t xml:space="preserve">Class is static class which helps to initialize driver (e.g.: chrome). For getting the present driver, user can call </w:t>
+      </w:r>
+      <w:proofErr w:type="spellStart"/>
+      <w:r>
+        <w:rPr>
+          <w:rFonts w:ascii="Segoe UI" w:hAnsi="Segoe UI" w:cs="Segoe UI"/>
+        </w:rPr>
+        <w:t>getDriver</w:t>
+      </w:r>
+      <w:proofErr w:type="spellEnd"/>
+      <w:r>
+        <w:rPr>
+          <w:rFonts w:ascii="Segoe UI" w:hAnsi="Segoe UI" w:cs="Segoe UI"/>
+        </w:rPr>
+        <w:t xml:space="preserve"> method to get the current driver from the thread</w:t>
+      </w:r>
+    </w:p>
+    <w:p>
+      <w:pPr>
+        <w:rPr>
+          <w:b/>
+        </w:rPr>
+      </w:pPr>
+      <w:proofErr w:type="spellStart"/>
       <w:r>
         <w:rPr>
           <w:b/>
         </w:rPr>
         <w:t>FrameworkExceptions</w:t>
       </w:r>
+      <w:proofErr w:type="spellEnd"/>
       <w:r>
         <w:rPr>
           <w:b/>
@@ -563,12 +1067,14 @@
           <w:b/>
         </w:rPr>
       </w:pPr>
+      <w:proofErr w:type="spellStart"/>
       <w:r>
         <w:rPr>
           <w:b/>
         </w:rPr>
         <w:t>LogEventListener</w:t>
       </w:r>
+      <w:proofErr w:type="spellEnd"/>
       <w:r>
         <w:rPr>
           <w:b/>
@@ -586,7 +1092,35 @@
         <w:rPr>
           <w:rFonts w:ascii="Segoe UI" w:hAnsi="Segoe UI" w:cs="Segoe UI"/>
         </w:rPr>
-        <w:t>Class contains code for printing the step by step logs in the log reports with the help of extending the TestListenerAdapter and implementing the WebDriverEventListener.</w:t>
+        <w:t xml:space="preserve">Class contains code for printing the step by step logs in the log reports with the help of extending the </w:t>
+      </w:r>
+      <w:proofErr w:type="spellStart"/>
+      <w:r>
+        <w:rPr>
+          <w:rFonts w:ascii="Segoe UI" w:hAnsi="Segoe UI" w:cs="Segoe UI"/>
+        </w:rPr>
+        <w:t>TestListenerAdapter</w:t>
+      </w:r>
+      <w:proofErr w:type="spellEnd"/>
+      <w:r>
+        <w:rPr>
+          <w:rFonts w:ascii="Segoe UI" w:hAnsi="Segoe UI" w:cs="Segoe UI"/>
+        </w:rPr>
+        <w:t xml:space="preserve"> and implementing the </w:t>
+      </w:r>
+      <w:proofErr w:type="spellStart"/>
+      <w:r>
+        <w:rPr>
+          <w:rFonts w:ascii="Segoe UI" w:hAnsi="Segoe UI" w:cs="Segoe UI"/>
+        </w:rPr>
+        <w:t>WebDriverEventListener</w:t>
+      </w:r>
+      <w:proofErr w:type="spellEnd"/>
+      <w:r>
+        <w:rPr>
+          <w:rFonts w:ascii="Segoe UI" w:hAnsi="Segoe UI" w:cs="Segoe UI"/>
+        </w:rPr>
+        <w:t>.</w:t>
       </w:r>
     </w:p>
     <w:p>
@@ -641,12 +1175,14 @@
           <w:b/>
         </w:rPr>
       </w:pPr>
+      <w:proofErr w:type="spellStart"/>
       <w:r>
         <w:rPr>
           <w:b/>
         </w:rPr>
         <w:t>AllPages</w:t>
       </w:r>
+      <w:proofErr w:type="spellEnd"/>
       <w:r>
         <w:rPr>
           <w:b/>
@@ -664,7 +1200,35 @@
         <w:rPr>
           <w:rFonts w:ascii="Segoe UI" w:hAnsi="Segoe UI" w:cs="Segoe UI"/>
         </w:rPr>
-        <w:t>Class has a static method getPage, with page class name as a parameter to it. Then this class returns a page class object of the class passed. It just calls the PageFactory.initElements class of selenium core.</w:t>
+        <w:t xml:space="preserve">Class has a static method </w:t>
+      </w:r>
+      <w:proofErr w:type="spellStart"/>
+      <w:r>
+        <w:rPr>
+          <w:rFonts w:ascii="Segoe UI" w:hAnsi="Segoe UI" w:cs="Segoe UI"/>
+        </w:rPr>
+        <w:t>getPage</w:t>
+      </w:r>
+      <w:proofErr w:type="spellEnd"/>
+      <w:r>
+        <w:rPr>
+          <w:rFonts w:ascii="Segoe UI" w:hAnsi="Segoe UI" w:cs="Segoe UI"/>
+        </w:rPr>
+        <w:t xml:space="preserve">, with page class name as a parameter to it. Then this class returns a page class object of the class passed. It just calls the </w:t>
+      </w:r>
+      <w:proofErr w:type="spellStart"/>
+      <w:r>
+        <w:rPr>
+          <w:rFonts w:ascii="Segoe UI" w:hAnsi="Segoe UI" w:cs="Segoe UI"/>
+        </w:rPr>
+        <w:t>PageFactory.initElements</w:t>
+      </w:r>
+      <w:proofErr w:type="spellEnd"/>
+      <w:r>
+        <w:rPr>
+          <w:rFonts w:ascii="Segoe UI" w:hAnsi="Segoe UI" w:cs="Segoe UI"/>
+        </w:rPr>
+        <w:t xml:space="preserve"> class of selenium core.</w:t>
       </w:r>
     </w:p>
     <w:p>
@@ -708,7 +1272,21 @@
         <w:rPr>
           <w:rFonts w:ascii="Segoe UI" w:hAnsi="Segoe UI" w:cs="Segoe UI"/>
         </w:rPr>
-        <w:t>, DropDown), and it also helps in getting the element names in the logs human readable by getting the web element names into it.</w:t>
+        <w:t xml:space="preserve">, </w:t>
+      </w:r>
+      <w:proofErr w:type="spellStart"/>
+      <w:r>
+        <w:rPr>
+          <w:rFonts w:ascii="Segoe UI" w:hAnsi="Segoe UI" w:cs="Segoe UI"/>
+        </w:rPr>
+        <w:t>DropDown</w:t>
+      </w:r>
+      <w:proofErr w:type="spellEnd"/>
+      <w:r>
+        <w:rPr>
+          <w:rFonts w:ascii="Segoe UI" w:hAnsi="Segoe UI" w:cs="Segoe UI"/>
+        </w:rPr>
+        <w:t>), and it also helps in getting the element names in the logs human readable by getting the web element names into it.</w:t>
       </w:r>
     </w:p>
     <w:p>
@@ -749,12 +1327,15 @@
           <w:b/>
         </w:rPr>
       </w:pPr>
-      <w:r>
-        <w:rPr>
-          <w:b/>
-        </w:rPr>
+      <w:proofErr w:type="spellStart"/>
+      <w:r>
+        <w:rPr>
+          <w:b/>
+        </w:rPr>
+        <w:lastRenderedPageBreak/>
         <w:t>FileUtility</w:t>
       </w:r>
+      <w:proofErr w:type="spellEnd"/>
     </w:p>
     <w:p>
       <w:pPr>
@@ -1798,7 +2379,6 @@
   <w:style w:type="character" w:default="1" w:styleId="DefaultParagraphFont">
     <w:name w:val="Default Paragraph Font"/>
     <w:uiPriority w:val="1"/>
-    <w:semiHidden/>
     <w:unhideWhenUsed/>
   </w:style>
   <w:style w:type="table" w:default="1" w:styleId="TableNormal">

</xml_diff>